<commit_message>
Update Kairos Proposal - Gallo Noah CSC4151 v1.docx
</commit_message>
<xml_diff>
--- a/docs/Kairos Proposal - Gallo Noah CSC4151 v1.docx
+++ b/docs/Kairos Proposal - Gallo Noah CSC4151 v1.docx
@@ -918,7 +918,7 @@
               <w:cnfStyle w:val="000000100000" w:firstRow="0" w:lastRow="0" w:firstColumn="0" w:lastColumn="0" w:oddVBand="0" w:evenVBand="0" w:oddHBand="1" w:evenHBand="0" w:firstRowFirstColumn="0" w:firstRowLastColumn="0" w:lastRowFirstColumn="0" w:lastRowLastColumn="0"/>
             </w:pPr>
             <w:r>
-              <w:t>TODO</w:t>
+              <w:t>Scribe</w:t>
             </w:r>
           </w:p>
         </w:tc>
@@ -1019,7 +1019,7 @@
               <w:cnfStyle w:val="000000100000" w:firstRow="0" w:lastRow="0" w:firstColumn="0" w:lastColumn="0" w:oddVBand="0" w:evenVBand="0" w:oddHBand="1" w:evenHBand="0" w:firstRowFirstColumn="0" w:firstRowLastColumn="0" w:lastRowFirstColumn="0" w:lastRowLastColumn="0"/>
             </w:pPr>
             <w:r>
-              <w:t>TODO</w:t>
+              <w:t>Librarian</w:t>
             </w:r>
           </w:p>
         </w:tc>
@@ -1069,7 +1069,7 @@
               <w:cnfStyle w:val="000000000000" w:firstRow="0" w:lastRow="0" w:firstColumn="0" w:lastColumn="0" w:oddVBand="0" w:evenVBand="0" w:oddHBand="0" w:evenHBand="0" w:firstRowFirstColumn="0" w:firstRowLastColumn="0" w:lastRowFirstColumn="0" w:lastRowLastColumn="0"/>
             </w:pPr>
             <w:r>
-              <w:t>TODO</w:t>
+              <w:t>NONE</w:t>
             </w:r>
           </w:p>
         </w:tc>
@@ -1196,25 +1196,7 @@
         <w:ind w:left="720"/>
       </w:pPr>
       <w:r>
-        <w:t xml:space="preserve">Real Time Strategy </w:t>
-      </w:r>
-      <w:r>
-        <w:t xml:space="preserve">(hereafter: RTS) </w:t>
-      </w:r>
-      <w:r>
-        <w:t>- A game which prioritizes fast</w:t>
-      </w:r>
-      <w:r>
-        <w:t>-</w:t>
-      </w:r>
-      <w:r>
-        <w:t>pace</w:t>
-      </w:r>
-      <w:r>
-        <w:t xml:space="preserve">, non-stop </w:t>
-      </w:r>
-      <w:r>
-        <w:t xml:space="preserve">action between opposing armies. The goal of our game is to create a place where players </w:t>
+        <w:t xml:space="preserve">Real Time Strategy (hereafter: RTS) - A game which prioritizes fast-pace, non-stop action between opposing armies. The goal of our game is to create a place where players </w:t>
       </w:r>
       <w:proofErr w:type="gramStart"/>
       <w:r>
@@ -1222,13 +1204,7 @@
       </w:r>
       <w:proofErr w:type="gramEnd"/>
       <w:r>
-        <w:t xml:space="preserve"> manage a large empire within the constraints of a constantly moving world. Some parts of the game rely on overarching empire strategy, but we also want to give the user an idea of Base building and unit </w:t>
-      </w:r>
-      <w:r>
-        <w:t>micromanagement</w:t>
-      </w:r>
-      <w:r>
-        <w:t>.</w:t>
+        <w:t xml:space="preserve"> manage a large empire within the constraints of a constantly moving world. Some parts of the game rely on overarching empire strategy, but we also want to give the user an idea of Base building and unit micromanagement.</w:t>
       </w:r>
     </w:p>
     <w:p>
@@ -1500,55 +1476,194 @@
       <w:r>
         <w:br w:type="page"/>
       </w:r>
-      <w:bookmarkStart w:id="7" w:name="_Toc115165277"/>
-      <w:bookmarkStart w:id="8" w:name="_Toc115165273"/>
+      <w:bookmarkStart w:id="7" w:name="_Toc115165273"/>
+      <w:bookmarkStart w:id="8" w:name="_Toc115165277"/>
       <w:r>
         <w:lastRenderedPageBreak/>
         <w:t>Audience</w:t>
       </w:r>
+      <w:bookmarkEnd w:id="7"/>
+    </w:p>
+    <w:p>
+      <w:pPr>
+        <w:ind w:left="720"/>
+      </w:pPr>
+      <w:r>
+        <w:t>We want to bring a game to the table that will both excite fans of RTS games while also putting a twist on this classic Genre. While maintaining this classic feel, we want to give way to a much longer playstyle</w:t>
+      </w:r>
+      <w:r>
+        <w:t>, such that one game could take many hours.</w:t>
+      </w:r>
+      <w:r>
+        <w:t xml:space="preserve"> </w:t>
+      </w:r>
+    </w:p>
+    <w:p>
+      <w:pPr>
+        <w:pStyle w:val="Heading3"/>
+      </w:pPr>
+      <w:r>
+        <w:t>Platforms</w:t>
+      </w:r>
+    </w:p>
+    <w:p>
+      <w:pPr>
+        <w:ind w:left="720"/>
+      </w:pPr>
+      <w:r>
+        <w:t xml:space="preserve">Since we are using the Unity Engine, making our game cross-platform is quite simple. However, due to the nature of RTS games, it would be difficult to balance the game for use of consoles and mobile devices. As such, </w:t>
+      </w:r>
+      <w:r>
+        <w:rPr>
+          <w:b/>
+          <w:bCs/>
+        </w:rPr>
+        <w:t>the primary platform will be PC</w:t>
+      </w:r>
+      <w:r>
+        <w:t xml:space="preserve">. If we have time, we may investigate using it on other devices. </w:t>
+      </w:r>
+    </w:p>
+    <w:p>
+      <w:pPr>
+        <w:ind w:left="720"/>
+      </w:pPr>
+      <w:r>
+        <w:t xml:space="preserve">Our game should not be graphically intense; however, users will likely need a PC with a non-embedded graphics card and a relatively good processor. As we develop, we should be able to nail down specific device requirements. </w:t>
+      </w:r>
+      <w:r>
+        <w:br w:type="page"/>
+      </w:r>
+    </w:p>
+    <w:p>
+      <w:pPr>
+        <w:pStyle w:val="Heading1"/>
+      </w:pPr>
+      <w:r>
+        <w:lastRenderedPageBreak/>
+        <w:t xml:space="preserve">Project </w:t>
+      </w:r>
+      <w:r>
+        <w:t>Details</w:t>
+      </w:r>
       <w:bookmarkEnd w:id="8"/>
     </w:p>
     <w:p>
       <w:pPr>
-        <w:ind w:left="720"/>
-      </w:pPr>
-      <w:r>
-        <w:t>We want to bring a game to the table that will both excite fans of RTS games while also putting a twist on this classic Genre.</w:t>
-      </w:r>
-      <w:r>
-        <w:t xml:space="preserve"> While maintaining this classic feel, we want to give way to a much longer playstyle, and one that forces </w:t>
-      </w:r>
-    </w:p>
-    <w:p>
-      <w:pPr>
-        <w:pStyle w:val="Heading3"/>
-      </w:pPr>
-      <w:r>
-        <w:t>Platforms</w:t>
-      </w:r>
-    </w:p>
-    <w:p>
-      <w:pPr>
-        <w:pStyle w:val="Heading3"/>
-      </w:pPr>
-    </w:p>
-    <w:p>
-      <w:pPr>
-        <w:pStyle w:val="Heading3"/>
-      </w:pPr>
-      <w:r>
-        <w:br w:type="page"/>
-      </w:r>
-    </w:p>
-    <w:p>
-      <w:pPr>
-        <w:pStyle w:val="Heading1"/>
-      </w:pPr>
-      <w:r>
-        <w:lastRenderedPageBreak/>
-        <w:t>Product Details</w:t>
-      </w:r>
-      <w:bookmarkEnd w:id="7"/>
+        <w:pStyle w:val="Heading2"/>
+      </w:pPr>
+      <w:r>
+        <w:t>Tools</w:t>
+      </w:r>
+    </w:p>
+    <w:p>
+      <w:pPr>
+        <w:pStyle w:val="ListParagraph"/>
+        <w:numPr>
+          <w:ilvl w:val="0"/>
+          <w:numId w:val="7"/>
+        </w:numPr>
+        <w:ind w:left="1080"/>
+      </w:pPr>
+      <w:r>
+        <w:rPr>
+          <w:b/>
+          <w:bCs/>
+        </w:rPr>
+        <w:t xml:space="preserve">Unity Engine - </w:t>
+      </w:r>
+      <w:r>
+        <w:t xml:space="preserve">For primary development we will be using the Unity Engine and C#. </w:t>
+      </w:r>
+    </w:p>
+    <w:p>
+      <w:pPr>
+        <w:pStyle w:val="ListParagraph"/>
+        <w:numPr>
+          <w:ilvl w:val="0"/>
+          <w:numId w:val="7"/>
+        </w:numPr>
+        <w:ind w:left="1080"/>
+      </w:pPr>
+      <w:r>
+        <w:rPr>
+          <w:b/>
+          <w:bCs/>
+        </w:rPr>
+        <w:t>Blender</w:t>
+      </w:r>
+      <w:r>
+        <w:t xml:space="preserve"> – Custom 3D assets will be created using blender</w:t>
+      </w:r>
+    </w:p>
+    <w:p>
+      <w:pPr>
+        <w:pStyle w:val="ListParagraph"/>
+        <w:numPr>
+          <w:ilvl w:val="0"/>
+          <w:numId w:val="7"/>
+        </w:numPr>
+        <w:ind w:left="1080"/>
+      </w:pPr>
+      <w:r>
+        <w:rPr>
+          <w:b/>
+          <w:bCs/>
+        </w:rPr>
+        <w:t>Adobe Photoshop</w:t>
+      </w:r>
+      <w:r>
+        <w:t xml:space="preserve"> – Custom 2D assets and textures will be created using Adobe Photoshop</w:t>
+      </w:r>
+    </w:p>
+    <w:p>
+      <w:pPr>
+        <w:pStyle w:val="ListParagraph"/>
+        <w:numPr>
+          <w:ilvl w:val="0"/>
+          <w:numId w:val="7"/>
+        </w:numPr>
+        <w:ind w:left="1080"/>
+      </w:pPr>
+      <w:r>
+        <w:rPr>
+          <w:b/>
+          <w:bCs/>
+        </w:rPr>
+        <w:t>Bosca Ceoil</w:t>
+      </w:r>
+      <w:r>
+        <w:t xml:space="preserve"> – Bosca Ceoil is a simple 8-bit music creator. We may use this for creating audio assets.</w:t>
+      </w:r>
+    </w:p>
+    <w:p>
+      <w:pPr>
+        <w:pStyle w:val="ListParagraph"/>
+        <w:numPr>
+          <w:ilvl w:val="0"/>
+          <w:numId w:val="7"/>
+        </w:numPr>
+        <w:ind w:left="1080"/>
+      </w:pPr>
+      <w:r>
+        <w:rPr>
+          <w:b/>
+          <w:bCs/>
+        </w:rPr>
+        <w:t>Unity Asset Store</w:t>
+      </w:r>
+      <w:r>
+        <w:t xml:space="preserve"> – For </w:t>
+      </w:r>
+      <w:r>
+        <w:t>several</w:t>
+      </w:r>
+      <w:r>
+        <w:t xml:space="preserve"> game assets, we will be using assets maintained and licensed by the Unity Asset Store. Most of these assets are paid. We will primarily use the store for </w:t>
+      </w:r>
+      <w:r>
+        <w:t xml:space="preserve">art or sound assets. </w:t>
+      </w:r>
     </w:p>
     <w:sectPr>
       <w:headerReference w:type="default" r:id="rId12"/>
@@ -2531,6 +2646,119 @@
     </w:lvl>
   </w:abstractNum>
   <w:abstractNum w:abstractNumId="5" w15:restartNumberingAfterBreak="0">
+    <w:nsid w:val="6B9801FC"/>
+    <w:multiLevelType w:val="hybridMultilevel"/>
+    <w:tmpl w:val="8D5802D6"/>
+    <w:lvl w:ilvl="0" w:tplc="04090001">
+      <w:start w:val="1"/>
+      <w:numFmt w:val="bullet"/>
+      <w:lvlText w:val=""/>
+      <w:lvlJc w:val="left"/>
+      <w:pPr>
+        <w:ind w:left="1440" w:hanging="360"/>
+      </w:pPr>
+      <w:rPr>
+        <w:rFonts w:ascii="Symbol" w:hAnsi="Symbol" w:hint="default"/>
+      </w:rPr>
+    </w:lvl>
+    <w:lvl w:ilvl="1" w:tplc="04090003" w:tentative="1">
+      <w:start w:val="1"/>
+      <w:numFmt w:val="bullet"/>
+      <w:lvlText w:val="o"/>
+      <w:lvlJc w:val="left"/>
+      <w:pPr>
+        <w:ind w:left="2160" w:hanging="360"/>
+      </w:pPr>
+      <w:rPr>
+        <w:rFonts w:ascii="Courier New" w:hAnsi="Courier New" w:cs="Courier New" w:hint="default"/>
+      </w:rPr>
+    </w:lvl>
+    <w:lvl w:ilvl="2" w:tplc="04090005" w:tentative="1">
+      <w:start w:val="1"/>
+      <w:numFmt w:val="bullet"/>
+      <w:lvlText w:val=""/>
+      <w:lvlJc w:val="left"/>
+      <w:pPr>
+        <w:ind w:left="2880" w:hanging="360"/>
+      </w:pPr>
+      <w:rPr>
+        <w:rFonts w:ascii="Wingdings" w:hAnsi="Wingdings" w:hint="default"/>
+      </w:rPr>
+    </w:lvl>
+    <w:lvl w:ilvl="3" w:tplc="04090001" w:tentative="1">
+      <w:start w:val="1"/>
+      <w:numFmt w:val="bullet"/>
+      <w:lvlText w:val=""/>
+      <w:lvlJc w:val="left"/>
+      <w:pPr>
+        <w:ind w:left="3600" w:hanging="360"/>
+      </w:pPr>
+      <w:rPr>
+        <w:rFonts w:ascii="Symbol" w:hAnsi="Symbol" w:hint="default"/>
+      </w:rPr>
+    </w:lvl>
+    <w:lvl w:ilvl="4" w:tplc="04090003" w:tentative="1">
+      <w:start w:val="1"/>
+      <w:numFmt w:val="bullet"/>
+      <w:lvlText w:val="o"/>
+      <w:lvlJc w:val="left"/>
+      <w:pPr>
+        <w:ind w:left="4320" w:hanging="360"/>
+      </w:pPr>
+      <w:rPr>
+        <w:rFonts w:ascii="Courier New" w:hAnsi="Courier New" w:cs="Courier New" w:hint="default"/>
+      </w:rPr>
+    </w:lvl>
+    <w:lvl w:ilvl="5" w:tplc="04090005" w:tentative="1">
+      <w:start w:val="1"/>
+      <w:numFmt w:val="bullet"/>
+      <w:lvlText w:val=""/>
+      <w:lvlJc w:val="left"/>
+      <w:pPr>
+        <w:ind w:left="5040" w:hanging="360"/>
+      </w:pPr>
+      <w:rPr>
+        <w:rFonts w:ascii="Wingdings" w:hAnsi="Wingdings" w:hint="default"/>
+      </w:rPr>
+    </w:lvl>
+    <w:lvl w:ilvl="6" w:tplc="04090001" w:tentative="1">
+      <w:start w:val="1"/>
+      <w:numFmt w:val="bullet"/>
+      <w:lvlText w:val=""/>
+      <w:lvlJc w:val="left"/>
+      <w:pPr>
+        <w:ind w:left="5760" w:hanging="360"/>
+      </w:pPr>
+      <w:rPr>
+        <w:rFonts w:ascii="Symbol" w:hAnsi="Symbol" w:hint="default"/>
+      </w:rPr>
+    </w:lvl>
+    <w:lvl w:ilvl="7" w:tplc="04090003" w:tentative="1">
+      <w:start w:val="1"/>
+      <w:numFmt w:val="bullet"/>
+      <w:lvlText w:val="o"/>
+      <w:lvlJc w:val="left"/>
+      <w:pPr>
+        <w:ind w:left="6480" w:hanging="360"/>
+      </w:pPr>
+      <w:rPr>
+        <w:rFonts w:ascii="Courier New" w:hAnsi="Courier New" w:cs="Courier New" w:hint="default"/>
+      </w:rPr>
+    </w:lvl>
+    <w:lvl w:ilvl="8" w:tplc="04090005" w:tentative="1">
+      <w:start w:val="1"/>
+      <w:numFmt w:val="bullet"/>
+      <w:lvlText w:val=""/>
+      <w:lvlJc w:val="left"/>
+      <w:pPr>
+        <w:ind w:left="7200" w:hanging="360"/>
+      </w:pPr>
+      <w:rPr>
+        <w:rFonts w:ascii="Wingdings" w:hAnsi="Wingdings" w:hint="default"/>
+      </w:rPr>
+    </w:lvl>
+  </w:abstractNum>
+  <w:abstractNum w:abstractNumId="6" w15:restartNumberingAfterBreak="0">
     <w:nsid w:val="778578CB"/>
     <w:multiLevelType w:val="hybridMultilevel"/>
     <w:tmpl w:val="2DF20C36"/>
@@ -2643,7 +2871,7 @@
     </w:lvl>
   </w:abstractNum>
   <w:num w:numId="1" w16cid:durableId="2077046084">
-    <w:abstractNumId w:val="5"/>
+    <w:abstractNumId w:val="6"/>
   </w:num>
   <w:num w:numId="2" w16cid:durableId="1729104814">
     <w:abstractNumId w:val="3"/>
@@ -2659,6 +2887,9 @@
   </w:num>
   <w:num w:numId="6" w16cid:durableId="1000355977">
     <w:abstractNumId w:val="4"/>
+  </w:num>
+  <w:num w:numId="7" w16cid:durableId="554971428">
+    <w:abstractNumId w:val="5"/>
   </w:num>
 </w:numbering>
 </file>
@@ -3137,6 +3368,7 @@
   <w:style w:type="character" w:default="1" w:styleId="DefaultParagraphFont">
     <w:name w:val="Default Paragraph Font"/>
     <w:uiPriority w:val="1"/>
+    <w:semiHidden/>
     <w:unhideWhenUsed/>
   </w:style>
   <w:style w:type="table" w:default="1" w:styleId="TableNormal">

</xml_diff>